<commit_message>
Copied requisites and polis modified for bigger space data
</commit_message>
<xml_diff>
--- a/app/lib/polisFR.docx
+++ b/app/lib/polisFR.docx
@@ -5,7 +5,7 @@
     <w:tbl>
       <w:tblPr>
         <w:jc w:val="left"/>
-        <w:tblInd w:type="dxa" w:w="-5"/>
+        <w:tblInd w:type="dxa" w:w="-15"/>
         <w:tblBorders>
           <w:top w:color="000001" w:space="0" w:sz="4" w:val="single"/>
           <w:left w:color="000001" w:space="0" w:sz="4" w:val="single"/>
@@ -16,26 +16,183 @@
         </w:tblBorders>
         <w:tblCellMar>
           <w:top w:type="dxa" w:w="0"/>
-          <w:left w:type="dxa" w:w="98"/>
+          <w:left w:type="dxa" w:w="88"/>
           <w:bottom w:type="dxa" w:w="0"/>
           <w:right w:type="dxa" w:w="108"/>
         </w:tblCellMar>
       </w:tblPr>
       <w:tblGrid>
-        <w:gridCol w:w="5332"/>
-        <w:gridCol w:w="5332"/>
+        <w:gridCol w:w="2888"/>
+        <w:gridCol w:w="5240"/>
+        <w:gridCol w:w="2535"/>
       </w:tblGrid>
       <w:tr>
         <w:trPr>
-          <w:trHeight w:hRule="atLeast" w:val="541"/>
+          <w:trHeight w:hRule="atLeast" w:val="1144"/>
           <w:cantSplit w:val="false"/>
         </w:trPr>
         <w:tc>
           <w:tcPr>
-            <w:tcW w:type="dxa" w:w="5332"/>
+            <w:tcW w:type="dxa" w:w="2888"/>
             <w:tcBorders>
               <w:top w:color="000001" w:space="0" w:sz="4" w:val="single"/>
               <w:left w:color="000001" w:space="0" w:sz="4" w:val="single"/>
+              <w:bottom w:color="000001" w:space="0" w:sz="4" w:val="single"/>
+              <w:right w:val="nil"/>
+            </w:tcBorders>
+            <w:shd w:fill="FFFFFF" w:val="clear"/>
+            <w:tcMar>
+              <w:left w:type="dxa" w:w="88"/>
+            </w:tcMar>
+            <w:vAlign w:val="center"/>
+          </w:tcPr>
+          <w:p>
+            <w:pPr>
+              <w:pStyle w:val="style0"/>
+              <w:widowControl w:val="false"/>
+              <w:tabs>
+                <w:tab w:leader="none" w:pos="4678" w:val="right"/>
+                <w:tab w:leader="none" w:pos="9361" w:val="right"/>
+              </w:tabs>
+              <w:jc w:val="center"/>
+              <w:rPr>
+                <w:b/>
+                <w:sz w:val="14"/>
+                <w:szCs w:val="14"/>
+                <w:lang w:val="en-US"/>
+              </w:rPr>
+            </w:pPr>
+            <w:r>
+              <w:rPr>
+                <w:b/>
+                <w:sz w:val="14"/>
+                <w:szCs w:val="14"/>
+                <w:lang w:val="en-US"/>
+              </w:rPr>
+            </w:r>
+          </w:p>
+          <w:p>
+            <w:pPr>
+              <w:pStyle w:val="style0"/>
+              <w:widowControl w:val="false"/>
+              <w:tabs>
+                <w:tab w:leader="none" w:pos="4678" w:val="right"/>
+                <w:tab w:leader="none" w:pos="9361" w:val="right"/>
+              </w:tabs>
+              <w:jc w:val="center"/>
+              <w:rPr>
+                <w:b/>
+                <w:sz w:val="14"/>
+                <w:szCs w:val="14"/>
+              </w:rPr>
+            </w:pPr>
+            <w:r>
+              <w:rPr>
+                <w:b/>
+                <w:sz w:val="14"/>
+                <w:szCs w:val="14"/>
+              </w:rPr>
+            </w:r>
+          </w:p>
+          <w:p>
+            <w:pPr>
+              <w:pStyle w:val="style0"/>
+              <w:widowControl w:val="false"/>
+              <w:tabs>
+                <w:tab w:leader="none" w:pos="4678" w:val="right"/>
+                <w:tab w:leader="none" w:pos="9361" w:val="right"/>
+              </w:tabs>
+              <w:jc w:val="center"/>
+              <w:rPr>
+                <w:b/>
+                <w:sz w:val="14"/>
+                <w:szCs w:val="14"/>
+              </w:rPr>
+            </w:pPr>
+            <w:r>
+              <w:rPr>
+                <w:b/>
+                <w:sz w:val="14"/>
+                <w:szCs w:val="14"/>
+              </w:rPr>
+            </w:r>
+          </w:p>
+          <w:p>
+            <w:pPr>
+              <w:pStyle w:val="style0"/>
+              <w:widowControl w:val="false"/>
+              <w:tabs>
+                <w:tab w:leader="none" w:pos="4678" w:val="right"/>
+                <w:tab w:leader="none" w:pos="9361" w:val="right"/>
+              </w:tabs>
+              <w:jc w:val="center"/>
+              <w:rPr>
+                <w:b/>
+                <w:sz w:val="14"/>
+                <w:szCs w:val="14"/>
+              </w:rPr>
+            </w:pPr>
+            <w:r>
+              <w:rPr>
+                <w:b/>
+                <w:sz w:val="14"/>
+                <w:szCs w:val="14"/>
+              </w:rPr>
+            </w:r>
+          </w:p>
+          <w:p>
+            <w:pPr>
+              <w:pStyle w:val="style0"/>
+              <w:widowControl w:val="false"/>
+              <w:tabs>
+                <w:tab w:leader="none" w:pos="4678" w:val="right"/>
+                <w:tab w:leader="none" w:pos="9361" w:val="right"/>
+              </w:tabs>
+              <w:jc w:val="center"/>
+              <w:rPr>
+                <w:b/>
+                <w:sz w:val="14"/>
+                <w:szCs w:val="14"/>
+              </w:rPr>
+            </w:pPr>
+            <w:r>
+              <w:rPr>
+                <w:b/>
+                <w:sz w:val="14"/>
+                <w:szCs w:val="14"/>
+              </w:rPr>
+            </w:r>
+          </w:p>
+          <w:p>
+            <w:pPr>
+              <w:pStyle w:val="style0"/>
+              <w:widowControl w:val="false"/>
+              <w:tabs>
+                <w:tab w:leader="none" w:pos="4678" w:val="right"/>
+                <w:tab w:leader="none" w:pos="9361" w:val="right"/>
+              </w:tabs>
+              <w:jc w:val="center"/>
+              <w:rPr>
+                <w:b/>
+                <w:sz w:val="14"/>
+                <w:szCs w:val="14"/>
+              </w:rPr>
+            </w:pPr>
+            <w:r>
+              <w:rPr>
+                <w:b/>
+                <w:sz w:val="14"/>
+                <w:szCs w:val="14"/>
+              </w:rPr>
+            </w:r>
+          </w:p>
+        </w:tc>
+        <w:tc>
+          <w:tcPr>
+            <w:tcW w:type="dxa" w:w="5240"/>
+            <w:tcBorders>
+              <w:top w:color="000001" w:space="0" w:sz="4" w:val="single"/>
+              <w:left w:val="nil"/>
               <w:bottom w:color="000001" w:space="0" w:sz="4" w:val="single"/>
               <w:right w:val="nil"/>
             </w:tcBorders>
@@ -58,16 +215,15 @@
                 <w:b/>
                 <w:sz w:val="14"/>
                 <w:szCs w:val="14"/>
-                <w:lang w:val="en-US"/>
-              </w:rPr>
-            </w:pPr>
-            <w:r>
-              <w:rPr>
-                <w:b/>
-                <w:sz w:val="14"/>
-                <w:szCs w:val="14"/>
-                <w:lang w:val="en-US"/>
-              </w:rPr>
+              </w:rPr>
+            </w:pPr>
+            <w:r>
+              <w:rPr>
+                <w:b/>
+                <w:sz w:val="14"/>
+                <w:szCs w:val="14"/>
+              </w:rPr>
+              <w:t>ПОЛИС СТРАХОВАНИЯ</w:t>
             </w:r>
           </w:p>
           <w:p>
@@ -91,152 +247,13 @@
                 <w:sz w:val="14"/>
                 <w:szCs w:val="14"/>
               </w:rPr>
-              <w:t>ПОЛИС СТРАХОВАНИЯ</w:t>
-            </w:r>
-          </w:p>
-          <w:p>
-            <w:pPr>
-              <w:pStyle w:val="style0"/>
-              <w:widowControl w:val="false"/>
-              <w:tabs>
-                <w:tab w:leader="none" w:pos="4678" w:val="right"/>
-                <w:tab w:leader="none" w:pos="9361" w:val="right"/>
-              </w:tabs>
-              <w:jc w:val="center"/>
-              <w:rPr>
-                <w:b/>
-                <w:sz w:val="14"/>
-                <w:szCs w:val="14"/>
-              </w:rPr>
-            </w:pPr>
-            <w:r>
-              <w:rPr>
-                <w:b/>
-                <w:sz w:val="14"/>
-                <w:szCs w:val="14"/>
-              </w:rPr>
               <w:t>ВКЛАДОВ, СБЕРЕЖЕНИЙ И ДРУГИХ ИНВЕСТИЦИЙ.</w:t>
-            </w:r>
-          </w:p>
-          <w:p>
-            <w:pPr>
-              <w:pStyle w:val="style0"/>
-              <w:widowControl w:val="false"/>
-              <w:tabs>
-                <w:tab w:leader="none" w:pos="4678" w:val="right"/>
-                <w:tab w:leader="none" w:pos="9361" w:val="right"/>
-              </w:tabs>
-              <w:jc w:val="center"/>
-              <w:rPr>
-                <w:b/>
-                <w:sz w:val="14"/>
-                <w:szCs w:val="14"/>
-              </w:rPr>
-            </w:pPr>
-            <w:r>
-              <w:rPr>
-                <w:b/>
-                <w:sz w:val="14"/>
-                <w:szCs w:val="14"/>
-              </w:rPr>
-            </w:r>
-          </w:p>
-          <w:p>
-            <w:pPr>
-              <w:pStyle w:val="style0"/>
-              <w:widowControl w:val="false"/>
-              <w:tabs>
-                <w:tab w:leader="none" w:pos="4678" w:val="right"/>
-                <w:tab w:leader="none" w:pos="9361" w:val="right"/>
-              </w:tabs>
-              <w:jc w:val="center"/>
-              <w:rPr>
-                <w:b/>
-                <w:sz w:val="14"/>
-                <w:szCs w:val="14"/>
-              </w:rPr>
-            </w:pPr>
-            <w:r>
-              <w:rPr>
-                <w:b/>
-                <w:sz w:val="14"/>
-                <w:szCs w:val="14"/>
-              </w:rPr>
-            </w:r>
-          </w:p>
-          <w:p>
-            <w:pPr>
-              <w:pStyle w:val="style0"/>
-              <w:widowControl w:val="false"/>
-              <w:tabs>
-                <w:tab w:leader="none" w:pos="4678" w:val="right"/>
-                <w:tab w:leader="none" w:pos="9361" w:val="right"/>
-              </w:tabs>
-              <w:jc w:val="center"/>
-              <w:rPr>
-                <w:b/>
-                <w:sz w:val="14"/>
-                <w:szCs w:val="14"/>
-              </w:rPr>
-            </w:pPr>
-            <w:r>
-              <w:rPr>
-                <w:b/>
-                <w:sz w:val="14"/>
-                <w:szCs w:val="14"/>
-              </w:rPr>
-            </w:r>
-          </w:p>
-          <w:p>
-            <w:pPr>
-              <w:pStyle w:val="style0"/>
-              <w:widowControl w:val="false"/>
-              <w:tabs>
-                <w:tab w:leader="none" w:pos="4678" w:val="right"/>
-                <w:tab w:leader="none" w:pos="9361" w:val="right"/>
-              </w:tabs>
-              <w:jc w:val="center"/>
-              <w:rPr>
-                <w:b/>
-                <w:sz w:val="14"/>
-                <w:szCs w:val="14"/>
-              </w:rPr>
-            </w:pPr>
-            <w:r>
-              <w:rPr>
-                <w:b/>
-                <w:sz w:val="14"/>
-                <w:szCs w:val="14"/>
-              </w:rPr>
-            </w:r>
-          </w:p>
-          <w:p>
-            <w:pPr>
-              <w:pStyle w:val="style0"/>
-              <w:widowControl w:val="false"/>
-              <w:tabs>
-                <w:tab w:leader="none" w:pos="4678" w:val="right"/>
-                <w:tab w:leader="none" w:pos="9361" w:val="right"/>
-              </w:tabs>
-              <w:jc w:val="center"/>
-              <w:rPr>
-                <w:b/>
-                <w:sz w:val="14"/>
-                <w:szCs w:val="14"/>
-              </w:rPr>
-            </w:pPr>
-            <w:r>
-              <w:rPr>
-                <w:b/>
-                <w:sz w:val="14"/>
-                <w:szCs w:val="14"/>
-              </w:rPr>
             </w:r>
           </w:p>
         </w:tc>
         <w:tc>
           <w:tcPr>
-            <w:tcW w:type="dxa" w:w="5332"/>
+            <w:tcW w:type="dxa" w:w="2535"/>
             <w:tcBorders>
               <w:top w:color="000001" w:space="0" w:sz="4" w:val="single"/>
               <w:left w:color="000001" w:space="0" w:sz="4" w:val="single"/>
@@ -245,7 +262,7 @@
             </w:tcBorders>
             <w:shd w:fill="FFFFFF" w:val="clear"/>
             <w:tcMar>
-              <w:left w:type="dxa" w:w="98"/>
+              <w:left w:type="dxa" w:w="88"/>
             </w:tcMar>
             <w:vAlign w:val="center"/>
           </w:tcPr>
@@ -285,7 +302,84 @@
         </w:trPr>
         <w:tc>
           <w:tcPr>
-            <w:tcW w:type="dxa" w:w="10664"/>
+            <w:tcW w:type="dxa" w:w="10663"/>
+            <w:gridSpan w:val="3"/>
+            <w:tcBorders>
+              <w:top w:color="000001" w:space="0" w:sz="4" w:val="single"/>
+              <w:left w:color="000001" w:space="0" w:sz="4" w:val="single"/>
+              <w:bottom w:color="000001" w:space="0" w:sz="4" w:val="single"/>
+              <w:right w:color="000001" w:space="0" w:sz="4" w:val="single"/>
+            </w:tcBorders>
+            <w:shd w:fill="FFFFFF" w:val="clear"/>
+            <w:tcMar>
+              <w:left w:type="dxa" w:w="88"/>
+            </w:tcMar>
+            <w:vAlign w:val="center"/>
+          </w:tcPr>
+          <w:p>
+            <w:pPr>
+              <w:pStyle w:val="style0"/>
+              <w:jc w:val="both"/>
+              <w:rPr>
+                <w:color w:val="000000"/>
+                <w:sz w:val="14"/>
+                <w:szCs w:val="14"/>
+              </w:rPr>
+            </w:pPr>
+            <w:r>
+              <w:rPr>
+                <w:color w:val="000000"/>
+                <w:sz w:val="14"/>
+                <w:szCs w:val="14"/>
+              </w:rPr>
+              <w:t>Настоящий Страховой Полис выдан  Санкт-Петербургское агентство в г. Санкт-Петербурге Общество с ограниченной ответственностью  «СК «ЭСТЕР», на основании Заявления на страхование от {{dog_date}}г. и удостоверяет факт заключения Полиса страхования, на условиях, изложенных в Правилах страхования вкладов, сбережений и других инвестиций  в редакции от 11.11.13г.  (далее Правила),  Данный Полис, Заявление, Правила,  рассматриваются как единый документ.</w:t>
+            </w:r>
+          </w:p>
+        </w:tc>
+      </w:tr>
+      <w:tr>
+        <w:trPr>
+          <w:trHeight w:hRule="atLeast" w:val="533"/>
+          <w:cantSplit w:val="false"/>
+        </w:trPr>
+        <w:tc>
+          <w:tcPr>
+            <w:tcW w:type="dxa" w:w="2888"/>
+            <w:tcBorders>
+              <w:top w:color="000001" w:space="0" w:sz="4" w:val="single"/>
+              <w:left w:color="000001" w:space="0" w:sz="4" w:val="single"/>
+              <w:bottom w:color="000001" w:space="0" w:sz="4" w:val="single"/>
+              <w:right w:val="nil"/>
+            </w:tcBorders>
+            <w:shd w:fill="CCFFFF" w:val="clear"/>
+            <w:tcMar>
+              <w:left w:type="dxa" w:w="88"/>
+            </w:tcMar>
+            <w:vAlign w:val="center"/>
+          </w:tcPr>
+          <w:p>
+            <w:pPr>
+              <w:pStyle w:val="style0"/>
+              <w:widowControl w:val="false"/>
+              <w:rPr>
+                <w:b/>
+                <w:sz w:val="14"/>
+                <w:szCs w:val="14"/>
+              </w:rPr>
+            </w:pPr>
+            <w:r>
+              <w:rPr>
+                <w:b/>
+                <w:sz w:val="14"/>
+                <w:szCs w:val="14"/>
+              </w:rPr>
+              <w:t>Страховщик</w:t>
+            </w:r>
+          </w:p>
+        </w:tc>
+        <w:tc>
+          <w:tcPr>
+            <w:tcW w:type="dxa" w:w="7775"/>
             <w:gridSpan w:val="2"/>
             <w:tcBorders>
               <w:top w:color="000001" w:space="0" w:sz="4" w:val="single"/>
@@ -295,75 +389,41 @@
             </w:tcBorders>
             <w:shd w:fill="FFFFFF" w:val="clear"/>
             <w:tcMar>
-              <w:left w:type="dxa" w:w="98"/>
+              <w:left w:type="dxa" w:w="88"/>
             </w:tcMar>
             <w:vAlign w:val="center"/>
           </w:tcPr>
           <w:p>
             <w:pPr>
               <w:pStyle w:val="style0"/>
+              <w:rPr>
+                <w:sz w:val="14"/>
+                <w:szCs w:val="14"/>
+              </w:rPr>
+            </w:pPr>
+            <w:r>
+              <w:rPr>
+                <w:sz w:val="14"/>
+                <w:szCs w:val="14"/>
+              </w:rPr>
+              <w:t xml:space="preserve">Общество с ограниченной ответственностью «Страховая компания «ЭСТЕР»  </w:t>
+            </w:r>
+          </w:p>
+          <w:p>
+            <w:pPr>
+              <w:pStyle w:val="style0"/>
+              <w:widowControl w:val="false"/>
               <w:jc w:val="both"/>
               <w:rPr>
-                <w:color w:val="000000"/>
-                <w:sz w:val="14"/>
-                <w:szCs w:val="14"/>
-              </w:rPr>
-            </w:pPr>
-            <w:r>
-              <w:rPr>
-                <w:color w:val="000000"/>
-                <w:sz w:val="14"/>
-                <w:szCs w:val="14"/>
-              </w:rPr>
-              <w:t xml:space="preserve">Настоящий Страховой Полис выдан  Санкт-Петербургское агентство в г. Санкт-Петербурге Общество с ограниченной ответственностью  «СК «ЭСТЕР», на основании Заявления на страхование от </w:t>
-            </w:r>
-            <w:r>
-              <w:rPr>
-                <w:color w:val="000000"/>
-                <w:sz w:val="14"/>
-                <w:szCs w:val="14"/>
-              </w:rPr>
-              <w:t>{{dog_date}}</w:t>
-            </w:r>
-            <w:r>
-              <w:rPr>
-                <w:color w:val="000000"/>
-                <w:sz w:val="14"/>
-                <w:szCs w:val="14"/>
-              </w:rPr>
-              <w:t xml:space="preserve">г. и удостоверяет факт заключения Полиса страхования, на условиях, изложенных в Правилах страхования вкладов, сбережений и других инвестиций  в редакции от </w:t>
-            </w:r>
-            <w:r>
-              <w:rPr>
-                <w:color w:val="000000"/>
-                <w:sz w:val="14"/>
-                <w:szCs w:val="14"/>
-              </w:rPr>
-              <w:t>11</w:t>
-            </w:r>
-            <w:r>
-              <w:rPr>
-                <w:color w:val="000000"/>
-                <w:sz w:val="14"/>
-                <w:szCs w:val="14"/>
-              </w:rPr>
-              <w:t>.</w:t>
-            </w:r>
-            <w:r>
-              <w:rPr>
-                <w:color w:val="000000"/>
-                <w:sz w:val="14"/>
-                <w:szCs w:val="14"/>
-              </w:rPr>
-              <w:t>11</w:t>
-            </w:r>
-            <w:r>
-              <w:rPr>
-                <w:color w:val="000000"/>
-                <w:sz w:val="14"/>
-                <w:szCs w:val="14"/>
-              </w:rPr>
-              <w:t>.13г.  (далее Правила),  Данный Полис, Заявление, Правила,  рассматриваются как единый документ.</w:t>
+                <w:sz w:val="14"/>
+                <w:szCs w:val="14"/>
+              </w:rPr>
+            </w:pPr>
+            <w:r>
+              <w:rPr>
+                <w:sz w:val="14"/>
+                <w:szCs w:val="14"/>
+              </w:rPr>
             </w:r>
           </w:p>
         </w:tc>
@@ -375,7 +435,7 @@
         </w:trPr>
         <w:tc>
           <w:tcPr>
-            <w:tcW w:type="dxa" w:w="5332"/>
+            <w:tcW w:type="dxa" w:w="2888"/>
             <w:tcBorders>
               <w:top w:color="000001" w:space="0" w:sz="4" w:val="single"/>
               <w:left w:color="000001" w:space="0" w:sz="4" w:val="single"/>
@@ -384,7 +444,7 @@
             </w:tcBorders>
             <w:shd w:fill="CCFFFF" w:val="clear"/>
             <w:tcMar>
-              <w:left w:type="dxa" w:w="98"/>
+              <w:left w:type="dxa" w:w="88"/>
             </w:tcMar>
             <w:vAlign w:val="center"/>
           </w:tcPr>
@@ -404,13 +464,14 @@
                 <w:sz w:val="14"/>
                 <w:szCs w:val="14"/>
               </w:rPr>
-              <w:t>Страховщик</w:t>
+              <w:t>Вид страхования</w:t>
             </w:r>
           </w:p>
         </w:tc>
         <w:tc>
           <w:tcPr>
-            <w:tcW w:type="dxa" w:w="5332"/>
+            <w:tcW w:type="dxa" w:w="7775"/>
+            <w:gridSpan w:val="2"/>
             <w:tcBorders>
               <w:top w:color="000001" w:space="0" w:sz="4" w:val="single"/>
               <w:left w:color="000001" w:space="0" w:sz="4" w:val="single"/>
@@ -419,97 +480,7 @@
             </w:tcBorders>
             <w:shd w:fill="FFFFFF" w:val="clear"/>
             <w:tcMar>
-              <w:left w:type="dxa" w:w="98"/>
-            </w:tcMar>
-            <w:vAlign w:val="center"/>
-          </w:tcPr>
-          <w:p>
-            <w:pPr>
-              <w:pStyle w:val="style0"/>
-              <w:rPr>
-                <w:sz w:val="14"/>
-                <w:szCs w:val="14"/>
-              </w:rPr>
-            </w:pPr>
-            <w:r>
-              <w:rPr>
-                <w:sz w:val="14"/>
-                <w:szCs w:val="14"/>
-              </w:rPr>
-              <w:t xml:space="preserve">Общество с ограниченной ответственностью «Страховая компания «ЭСТЕР»  </w:t>
-            </w:r>
-          </w:p>
-          <w:p>
-            <w:pPr>
-              <w:pStyle w:val="style0"/>
-              <w:widowControl w:val="false"/>
-              <w:jc w:val="both"/>
-              <w:rPr>
-                <w:sz w:val="14"/>
-                <w:szCs w:val="14"/>
-              </w:rPr>
-            </w:pPr>
-            <w:r>
-              <w:rPr>
-                <w:sz w:val="14"/>
-                <w:szCs w:val="14"/>
-              </w:rPr>
-            </w:r>
-          </w:p>
-        </w:tc>
-      </w:tr>
-      <w:tr>
-        <w:trPr>
-          <w:trHeight w:hRule="atLeast" w:val="533"/>
-          <w:cantSplit w:val="false"/>
-        </w:trPr>
-        <w:tc>
-          <w:tcPr>
-            <w:tcW w:type="dxa" w:w="5332"/>
-            <w:tcBorders>
-              <w:top w:color="000001" w:space="0" w:sz="4" w:val="single"/>
-              <w:left w:color="000001" w:space="0" w:sz="4" w:val="single"/>
-              <w:bottom w:color="000001" w:space="0" w:sz="4" w:val="single"/>
-              <w:right w:val="nil"/>
-            </w:tcBorders>
-            <w:shd w:fill="CCFFFF" w:val="clear"/>
-            <w:tcMar>
-              <w:left w:type="dxa" w:w="98"/>
-            </w:tcMar>
-            <w:vAlign w:val="center"/>
-          </w:tcPr>
-          <w:p>
-            <w:pPr>
-              <w:pStyle w:val="style0"/>
-              <w:widowControl w:val="false"/>
-              <w:rPr>
-                <w:b/>
-                <w:sz w:val="14"/>
-                <w:szCs w:val="14"/>
-              </w:rPr>
-            </w:pPr>
-            <w:r>
-              <w:rPr>
-                <w:b/>
-                <w:sz w:val="14"/>
-                <w:szCs w:val="14"/>
-              </w:rPr>
-              <w:t>Вид страхования</w:t>
-            </w:r>
-          </w:p>
-        </w:tc>
-        <w:tc>
-          <w:tcPr>
-            <w:tcW w:type="dxa" w:w="5332"/>
-            <w:tcBorders>
-              <w:top w:color="000001" w:space="0" w:sz="4" w:val="single"/>
-              <w:left w:color="000001" w:space="0" w:sz="4" w:val="single"/>
-              <w:bottom w:color="000001" w:space="0" w:sz="4" w:val="single"/>
-              <w:right w:color="000001" w:space="0" w:sz="4" w:val="single"/>
-            </w:tcBorders>
-            <w:shd w:fill="FFFFFF" w:val="clear"/>
-            <w:tcMar>
-              <w:left w:type="dxa" w:w="98"/>
+              <w:left w:type="dxa" w:w="88"/>
             </w:tcMar>
             <w:vAlign w:val="center"/>
           </w:tcPr>
@@ -549,7 +520,7 @@
         </w:trPr>
         <w:tc>
           <w:tcPr>
-            <w:tcW w:type="dxa" w:w="5332"/>
+            <w:tcW w:type="dxa" w:w="2888"/>
             <w:tcBorders>
               <w:top w:color="000001" w:space="0" w:sz="4" w:val="single"/>
               <w:left w:color="000001" w:space="0" w:sz="4" w:val="single"/>
@@ -558,7 +529,7 @@
             </w:tcBorders>
             <w:shd w:fill="CCFFFF" w:val="clear"/>
             <w:tcMar>
-              <w:left w:type="dxa" w:w="98"/>
+              <w:left w:type="dxa" w:w="88"/>
             </w:tcMar>
             <w:vAlign w:val="center"/>
           </w:tcPr>
@@ -584,7 +555,8 @@
         </w:tc>
         <w:tc>
           <w:tcPr>
-            <w:tcW w:type="dxa" w:w="5332"/>
+            <w:tcW w:type="dxa" w:w="7775"/>
+            <w:gridSpan w:val="2"/>
             <w:tcBorders>
               <w:top w:color="000001" w:space="0" w:sz="4" w:val="single"/>
               <w:left w:color="000001" w:space="0" w:sz="4" w:val="single"/>
@@ -593,7 +565,7 @@
             </w:tcBorders>
             <w:shd w:fill="FFFFFF" w:val="clear"/>
             <w:tcMar>
-              <w:left w:type="dxa" w:w="98"/>
+              <w:left w:type="dxa" w:w="88"/>
             </w:tcMar>
             <w:vAlign w:val="center"/>
           </w:tcPr>
@@ -631,7 +603,7 @@
         </w:trPr>
         <w:tc>
           <w:tcPr>
-            <w:tcW w:type="dxa" w:w="5332"/>
+            <w:tcW w:type="dxa" w:w="2888"/>
             <w:tcBorders>
               <w:top w:color="000001" w:space="0" w:sz="4" w:val="single"/>
               <w:left w:color="000001" w:space="0" w:sz="4" w:val="single"/>
@@ -640,7 +612,7 @@
             </w:tcBorders>
             <w:shd w:fill="CCFFFF" w:val="clear"/>
             <w:tcMar>
-              <w:left w:type="dxa" w:w="98"/>
+              <w:left w:type="dxa" w:w="88"/>
             </w:tcMar>
             <w:vAlign w:val="center"/>
           </w:tcPr>
@@ -666,7 +638,8 @@
         </w:tc>
         <w:tc>
           <w:tcPr>
-            <w:tcW w:type="dxa" w:w="5332"/>
+            <w:tcW w:type="dxa" w:w="7775"/>
+            <w:gridSpan w:val="2"/>
             <w:tcBorders>
               <w:top w:color="000001" w:space="0" w:sz="4" w:val="single"/>
               <w:left w:color="000001" w:space="0" w:sz="4" w:val="single"/>
@@ -675,7 +648,7 @@
             </w:tcBorders>
             <w:shd w:fill="FFFFFF" w:val="clear"/>
             <w:tcMar>
-              <w:left w:type="dxa" w:w="98"/>
+              <w:left w:type="dxa" w:w="88"/>
             </w:tcMar>
             <w:vAlign w:val="center"/>
           </w:tcPr>
@@ -708,7 +681,7 @@
         </w:trPr>
         <w:tc>
           <w:tcPr>
-            <w:tcW w:type="dxa" w:w="5332"/>
+            <w:tcW w:type="dxa" w:w="2888"/>
             <w:tcBorders>
               <w:top w:color="000001" w:space="0" w:sz="4" w:val="single"/>
               <w:left w:color="000001" w:space="0" w:sz="4" w:val="single"/>
@@ -717,7 +690,7 @@
             </w:tcBorders>
             <w:shd w:fill="CCFFFF" w:val="clear"/>
             <w:tcMar>
-              <w:left w:type="dxa" w:w="98"/>
+              <w:left w:type="dxa" w:w="88"/>
             </w:tcMar>
             <w:vAlign w:val="center"/>
           </w:tcPr>
@@ -743,7 +716,8 @@
         </w:tc>
         <w:tc>
           <w:tcPr>
-            <w:tcW w:type="dxa" w:w="5332"/>
+            <w:tcW w:type="dxa" w:w="7775"/>
+            <w:gridSpan w:val="2"/>
             <w:tcBorders>
               <w:top w:color="000001" w:space="0" w:sz="4" w:val="single"/>
               <w:left w:color="000001" w:space="0" w:sz="4" w:val="single"/>
@@ -752,7 +726,7 @@
             </w:tcBorders>
             <w:shd w:fill="FFFFFF" w:val="clear"/>
             <w:tcMar>
-              <w:left w:type="dxa" w:w="98"/>
+              <w:left w:type="dxa" w:w="88"/>
             </w:tcMar>
             <w:vAlign w:val="center"/>
           </w:tcPr>
@@ -771,49 +745,7 @@
                 <w:sz w:val="14"/>
                 <w:szCs w:val="14"/>
               </w:rPr>
-              <w:t>Предметом  Договора являются отношения сторон в процессе реализации Программы страхования сбережений и других инвестиций (далее Программа), относящихся к деятельности кредитных потребительских кооперативов, являющихся членами Некоммерческого партнерства Саморегулируемой организации кредитных потребительских кооперативов «</w:t>
-            </w:r>
-            <w:r>
-              <w:rPr>
-                <w:sz w:val="14"/>
-                <w:szCs w:val="14"/>
-              </w:rPr>
-              <w:t>{{cooperative}}</w:t>
-            </w:r>
-            <w:r>
-              <w:rPr>
-                <w:sz w:val="14"/>
-                <w:szCs w:val="14"/>
-              </w:rPr>
-              <w:t>», членом которой является Исполнитель – КПК «</w:t>
-            </w:r>
-            <w:r>
-              <w:rPr>
-                <w:sz w:val="14"/>
-                <w:szCs w:val="14"/>
-              </w:rPr>
-              <w:t>{{performer}}</w:t>
-            </w:r>
-            <w:r>
-              <w:rPr>
-                <w:sz w:val="14"/>
-                <w:szCs w:val="14"/>
-              </w:rPr>
-              <w:t>» (далее -  Ко</w:t>
-            </w:r>
-            <w:r>
-              <w:rPr>
-                <w:sz w:val="14"/>
-                <w:szCs w:val="14"/>
-              </w:rPr>
-              <w:t>o</w:t>
-            </w:r>
-            <w:r>
-              <w:rPr>
-                <w:sz w:val="14"/>
-                <w:szCs w:val="14"/>
-              </w:rPr>
-              <w:t>ператив).</w:t>
+              <w:t>Предметом  Договора являются отношения сторон в процессе реализации Программы страхования сбережений и других инвестиций (далее Программа), относящихся к деятельности кредитных потребительских кооперативов, являющихся членами Некоммерческого партнерства Саморегулируемой организации кредитных потребительских кооперативов «{{cooperative}}», членом которой является Исполнитель – КПК «{{performer}}» (далее -  Коoператив).</w:t>
             </w:r>
           </w:p>
         </w:tc>
@@ -825,7 +757,7 @@
         </w:trPr>
         <w:tc>
           <w:tcPr>
-            <w:tcW w:type="dxa" w:w="5332"/>
+            <w:tcW w:type="dxa" w:w="2888"/>
             <w:tcBorders>
               <w:top w:color="000001" w:space="0" w:sz="4" w:val="single"/>
               <w:left w:color="000001" w:space="0" w:sz="4" w:val="single"/>
@@ -834,7 +766,7 @@
             </w:tcBorders>
             <w:shd w:fill="CCFFFF" w:val="clear"/>
             <w:tcMar>
-              <w:left w:type="dxa" w:w="98"/>
+              <w:left w:type="dxa" w:w="88"/>
             </w:tcMar>
             <w:vAlign w:val="center"/>
           </w:tcPr>
@@ -860,7 +792,8 @@
         </w:tc>
         <w:tc>
           <w:tcPr>
-            <w:tcW w:type="dxa" w:w="5332"/>
+            <w:tcW w:type="dxa" w:w="7775"/>
+            <w:gridSpan w:val="2"/>
             <w:tcBorders>
               <w:top w:color="000001" w:space="0" w:sz="4" w:val="single"/>
               <w:left w:color="000001" w:space="0" w:sz="4" w:val="single"/>
@@ -869,7 +802,7 @@
             </w:tcBorders>
             <w:shd w:fill="FFFFFF" w:val="clear"/>
             <w:tcMar>
-              <w:left w:type="dxa" w:w="98"/>
+              <w:left w:type="dxa" w:w="88"/>
             </w:tcMar>
             <w:vAlign w:val="center"/>
           </w:tcPr>
@@ -914,7 +847,7 @@
         </w:trPr>
         <w:tc>
           <w:tcPr>
-            <w:tcW w:type="dxa" w:w="5332"/>
+            <w:tcW w:type="dxa" w:w="2888"/>
             <w:tcBorders>
               <w:top w:color="000001" w:space="0" w:sz="4" w:val="single"/>
               <w:left w:color="000001" w:space="0" w:sz="4" w:val="single"/>
@@ -923,7 +856,7 @@
             </w:tcBorders>
             <w:shd w:fill="CCFFFF" w:val="clear"/>
             <w:tcMar>
-              <w:left w:type="dxa" w:w="98"/>
+              <w:left w:type="dxa" w:w="88"/>
             </w:tcMar>
             <w:vAlign w:val="center"/>
           </w:tcPr>
@@ -949,7 +882,8 @@
         </w:tc>
         <w:tc>
           <w:tcPr>
-            <w:tcW w:type="dxa" w:w="5332"/>
+            <w:tcW w:type="dxa" w:w="7775"/>
+            <w:gridSpan w:val="2"/>
             <w:tcBorders>
               <w:top w:color="000001" w:space="0" w:sz="4" w:val="single"/>
               <w:left w:color="000001" w:space="0" w:sz="4" w:val="single"/>
@@ -958,7 +892,7 @@
             </w:tcBorders>
             <w:shd w:fill="FFFFFF" w:val="clear"/>
             <w:tcMar>
-              <w:left w:type="dxa" w:w="98"/>
+              <w:left w:type="dxa" w:w="88"/>
             </w:tcMar>
             <w:vAlign w:val="center"/>
           </w:tcPr>
@@ -1003,7 +937,7 @@
         </w:trPr>
         <w:tc>
           <w:tcPr>
-            <w:tcW w:type="dxa" w:w="5332"/>
+            <w:tcW w:type="dxa" w:w="2888"/>
             <w:tcBorders>
               <w:top w:color="000001" w:space="0" w:sz="4" w:val="single"/>
               <w:left w:color="000001" w:space="0" w:sz="4" w:val="single"/>
@@ -1012,7 +946,7 @@
             </w:tcBorders>
             <w:shd w:fill="CCFFFF" w:val="clear"/>
             <w:tcMar>
-              <w:left w:type="dxa" w:w="98"/>
+              <w:left w:type="dxa" w:w="88"/>
             </w:tcMar>
             <w:vAlign w:val="center"/>
           </w:tcPr>
@@ -1110,7 +1044,8 @@
         </w:tc>
         <w:tc>
           <w:tcPr>
-            <w:tcW w:type="dxa" w:w="5332"/>
+            <w:tcW w:type="dxa" w:w="7775"/>
+            <w:gridSpan w:val="2"/>
             <w:tcBorders>
               <w:top w:color="000001" w:space="0" w:sz="4" w:val="single"/>
               <w:left w:color="000001" w:space="0" w:sz="4" w:val="single"/>
@@ -1119,7 +1054,7 @@
             </w:tcBorders>
             <w:shd w:fill="FFFFFF" w:val="clear"/>
             <w:tcMar>
-              <w:left w:type="dxa" w:w="98"/>
+              <w:left w:type="dxa" w:w="88"/>
             </w:tcMar>
             <w:vAlign w:val="center"/>
           </w:tcPr>
@@ -1138,98 +1073,7 @@
                 <w:sz w:val="14"/>
                 <w:szCs w:val="14"/>
               </w:rPr>
-              <w:t xml:space="preserve">12 (Двенадцать) месяцев, </w:t>
-            </w:r>
-            <w:r>
-              <w:rPr>
-                <w:sz w:val="14"/>
-                <w:szCs w:val="14"/>
-              </w:rPr>
-              <w:t>с «</w:t>
-            </w:r>
-            <w:r>
-              <w:rPr>
-                <w:sz w:val="14"/>
-                <w:szCs w:val="14"/>
-              </w:rPr>
-              <w:t>{{period_start_day}}</w:t>
-            </w:r>
-            <w:r>
-              <w:rPr>
-                <w:sz w:val="14"/>
-                <w:szCs w:val="14"/>
-              </w:rPr>
-              <w:t xml:space="preserve">» </w:t>
-            </w:r>
-            <w:r>
-              <w:rPr>
-                <w:sz w:val="14"/>
-                <w:szCs w:val="14"/>
-              </w:rPr>
-              <w:t>{{period_start_month}}</w:t>
-            </w:r>
-            <w:r>
-              <w:rPr>
-                <w:sz w:val="14"/>
-                <w:szCs w:val="14"/>
-              </w:rPr>
-              <w:t xml:space="preserve"> </w:t>
-            </w:r>
-            <w:r>
-              <w:rPr>
-                <w:sz w:val="14"/>
-                <w:szCs w:val="14"/>
-              </w:rPr>
-              <w:t>{{period_start_year}}</w:t>
-            </w:r>
-            <w:r>
-              <w:rPr>
-                <w:sz w:val="14"/>
-                <w:szCs w:val="14"/>
-              </w:rPr>
-              <w:t>г., но не ранее ноля часов дня, следующего за днём уплаты Страхователем страховой премии, по «</w:t>
-            </w:r>
-            <w:r>
-              <w:rPr>
-                <w:sz w:val="14"/>
-                <w:szCs w:val="14"/>
-              </w:rPr>
-              <w:t>{{period_end_day}}</w:t>
-            </w:r>
-            <w:r>
-              <w:rPr>
-                <w:sz w:val="14"/>
-                <w:szCs w:val="14"/>
-              </w:rPr>
-              <w:t xml:space="preserve">» </w:t>
-            </w:r>
-            <w:r>
-              <w:rPr>
-                <w:sz w:val="14"/>
-                <w:szCs w:val="14"/>
-              </w:rPr>
-              <w:t>{{period_end_month}}</w:t>
-            </w:r>
-            <w:r>
-              <w:rPr>
-                <w:sz w:val="14"/>
-                <w:szCs w:val="14"/>
-              </w:rPr>
-              <w:t xml:space="preserve"> </w:t>
-            </w:r>
-            <w:r>
-              <w:rPr>
-                <w:sz w:val="14"/>
-                <w:szCs w:val="14"/>
-              </w:rPr>
-              <w:t>{{period_end_year}}</w:t>
-            </w:r>
-            <w:r>
-              <w:rPr>
-                <w:sz w:val="14"/>
-                <w:szCs w:val="14"/>
-              </w:rPr>
-              <w:t>г.</w:t>
+              <w:t>12 (Двенадцать) месяцев, с «{{period_start_day}}» {{period_start_month}} {{period_start_year}}г., но не ранее ноля часов дня, следующего за днём уплаты Страхователем страховой премии, по «{{period_end_day}}» {{period_end_month}} {{period_end_year}}г.</w:t>
             </w:r>
           </w:p>
         </w:tc>
@@ -1241,7 +1085,7 @@
         </w:trPr>
         <w:tc>
           <w:tcPr>
-            <w:tcW w:type="dxa" w:w="5332"/>
+            <w:tcW w:type="dxa" w:w="2888"/>
             <w:tcBorders>
               <w:top w:color="000001" w:space="0" w:sz="4" w:val="single"/>
               <w:left w:color="000001" w:space="0" w:sz="4" w:val="single"/>
@@ -1250,7 +1094,7 @@
             </w:tcBorders>
             <w:shd w:fill="CCFFFF" w:val="clear"/>
             <w:tcMar>
-              <w:left w:type="dxa" w:w="98"/>
+              <w:left w:type="dxa" w:w="88"/>
             </w:tcMar>
             <w:vAlign w:val="center"/>
           </w:tcPr>
@@ -1276,7 +1120,8 @@
         </w:tc>
         <w:tc>
           <w:tcPr>
-            <w:tcW w:type="dxa" w:w="5332"/>
+            <w:tcW w:type="dxa" w:w="7775"/>
+            <w:gridSpan w:val="2"/>
             <w:tcBorders>
               <w:top w:color="000001" w:space="0" w:sz="4" w:val="single"/>
               <w:left w:color="000001" w:space="0" w:sz="4" w:val="single"/>
@@ -1285,7 +1130,7 @@
             </w:tcBorders>
             <w:shd w:fill="FFFFFF" w:val="clear"/>
             <w:tcMar>
-              <w:left w:type="dxa" w:w="98"/>
+              <w:left w:type="dxa" w:w="88"/>
             </w:tcMar>
             <w:vAlign w:val="center"/>
           </w:tcPr>
@@ -1319,7 +1164,7 @@
         </w:trPr>
         <w:tc>
           <w:tcPr>
-            <w:tcW w:type="dxa" w:w="5332"/>
+            <w:tcW w:type="dxa" w:w="2888"/>
             <w:tcBorders>
               <w:top w:color="000001" w:space="0" w:sz="4" w:val="single"/>
               <w:left w:color="000001" w:space="0" w:sz="4" w:val="single"/>
@@ -1328,7 +1173,7 @@
             </w:tcBorders>
             <w:shd w:fill="CCFFFF" w:val="clear"/>
             <w:tcMar>
-              <w:left w:type="dxa" w:w="98"/>
+              <w:left w:type="dxa" w:w="88"/>
             </w:tcMar>
             <w:vAlign w:val="center"/>
           </w:tcPr>
@@ -1371,7 +1216,8 @@
         </w:tc>
         <w:tc>
           <w:tcPr>
-            <w:tcW w:type="dxa" w:w="5332"/>
+            <w:tcW w:type="dxa" w:w="7775"/>
+            <w:gridSpan w:val="2"/>
             <w:tcBorders>
               <w:top w:color="000001" w:space="0" w:sz="4" w:val="single"/>
               <w:left w:color="000001" w:space="0" w:sz="4" w:val="single"/>
@@ -1380,7 +1226,7 @@
             </w:tcBorders>
             <w:shd w:fill="FFFFFF" w:val="clear"/>
             <w:tcMar>
-              <w:left w:type="dxa" w:w="98"/>
+              <w:left w:type="dxa" w:w="88"/>
             </w:tcMar>
             <w:vAlign w:val="center"/>
           </w:tcPr>
@@ -1414,7 +1260,7 @@
         </w:trPr>
         <w:tc>
           <w:tcPr>
-            <w:tcW w:type="dxa" w:w="5332"/>
+            <w:tcW w:type="dxa" w:w="2888"/>
             <w:tcBorders>
               <w:top w:color="000001" w:space="0" w:sz="4" w:val="single"/>
               <w:left w:color="000001" w:space="0" w:sz="4" w:val="single"/>
@@ -1423,7 +1269,7 @@
             </w:tcBorders>
             <w:shd w:fill="CCFFFF" w:val="clear"/>
             <w:tcMar>
-              <w:left w:type="dxa" w:w="98"/>
+              <w:left w:type="dxa" w:w="88"/>
             </w:tcMar>
             <w:vAlign w:val="center"/>
           </w:tcPr>
@@ -1449,7 +1295,8 @@
         </w:tc>
         <w:tc>
           <w:tcPr>
-            <w:tcW w:type="dxa" w:w="5332"/>
+            <w:tcW w:type="dxa" w:w="7775"/>
+            <w:gridSpan w:val="2"/>
             <w:tcBorders>
               <w:top w:color="000001" w:space="0" w:sz="4" w:val="single"/>
               <w:left w:color="000001" w:space="0" w:sz="4" w:val="single"/>
@@ -1458,7 +1305,7 @@
             </w:tcBorders>
             <w:shd w:fill="FFFFFF" w:val="clear"/>
             <w:tcMar>
-              <w:left w:type="dxa" w:w="98"/>
+              <w:left w:type="dxa" w:w="88"/>
             </w:tcMar>
             <w:vAlign w:val="center"/>
           </w:tcPr>
@@ -1509,7 +1356,7 @@
         </w:trPr>
         <w:tc>
           <w:tcPr>
-            <w:tcW w:type="dxa" w:w="5332"/>
+            <w:tcW w:type="dxa" w:w="2888"/>
             <w:tcBorders>
               <w:top w:color="000001" w:space="0" w:sz="4" w:val="single"/>
               <w:left w:color="000001" w:space="0" w:sz="4" w:val="single"/>
@@ -1518,7 +1365,7 @@
             </w:tcBorders>
             <w:shd w:fill="CCFFFF" w:val="clear"/>
             <w:tcMar>
-              <w:left w:type="dxa" w:w="98"/>
+              <w:left w:type="dxa" w:w="88"/>
             </w:tcMar>
             <w:vAlign w:val="center"/>
           </w:tcPr>
@@ -1544,7 +1391,8 @@
         </w:tc>
         <w:tc>
           <w:tcPr>
-            <w:tcW w:type="dxa" w:w="5332"/>
+            <w:tcW w:type="dxa" w:w="7775"/>
+            <w:gridSpan w:val="2"/>
             <w:tcBorders>
               <w:top w:color="000001" w:space="0" w:sz="4" w:val="single"/>
               <w:left w:color="000001" w:space="0" w:sz="4" w:val="single"/>
@@ -1553,7 +1401,7 @@
             </w:tcBorders>
             <w:shd w:fill="FFFFFF" w:val="clear"/>
             <w:tcMar>
-              <w:left w:type="dxa" w:w="98"/>
+              <w:left w:type="dxa" w:w="88"/>
             </w:tcMar>
             <w:vAlign w:val="center"/>
           </w:tcPr>
@@ -1591,7 +1439,7 @@
         </w:trPr>
         <w:tc>
           <w:tcPr>
-            <w:tcW w:type="dxa" w:w="5332"/>
+            <w:tcW w:type="dxa" w:w="2888"/>
             <w:tcBorders>
               <w:top w:color="000001" w:space="0" w:sz="4" w:val="single"/>
               <w:left w:color="000001" w:space="0" w:sz="4" w:val="single"/>
@@ -1600,7 +1448,7 @@
             </w:tcBorders>
             <w:shd w:fill="CCFFFF" w:val="clear"/>
             <w:tcMar>
-              <w:left w:type="dxa" w:w="98"/>
+              <w:left w:type="dxa" w:w="88"/>
             </w:tcMar>
             <w:vAlign w:val="center"/>
           </w:tcPr>
@@ -1626,7 +1474,8 @@
         </w:tc>
         <w:tc>
           <w:tcPr>
-            <w:tcW w:type="dxa" w:w="5332"/>
+            <w:tcW w:type="dxa" w:w="7775"/>
+            <w:gridSpan w:val="2"/>
             <w:tcBorders>
               <w:top w:color="000001" w:space="0" w:sz="4" w:val="single"/>
               <w:left w:color="000001" w:space="0" w:sz="4" w:val="single"/>
@@ -1635,7 +1484,7 @@
             </w:tcBorders>
             <w:shd w:fill="FFFFFF" w:val="clear"/>
             <w:tcMar>
-              <w:left w:type="dxa" w:w="98"/>
+              <w:left w:type="dxa" w:w="88"/>
             </w:tcMar>
             <w:vAlign w:val="center"/>
           </w:tcPr>
@@ -1674,7 +1523,14 @@
                 <w:sz w:val="14"/>
                 <w:szCs w:val="14"/>
               </w:rPr>
-              <w:t xml:space="preserve">  в редакции от </w:t>
+              <w:t xml:space="preserve">  в редакции от 11</w:t>
+            </w:r>
+            <w:r>
+              <w:rPr>
+                <w:sz w:val="14"/>
+                <w:szCs w:val="14"/>
+              </w:rPr>
+              <w:t>.11.2013г.</w:t>
             </w:r>
             <w:r>
               <w:rPr>
@@ -1682,28 +1538,24 @@
                 <w:sz w:val="14"/>
                 <w:szCs w:val="14"/>
               </w:rPr>
-              <w:t>11</w:t>
-            </w:r>
-            <w:r>
-              <w:rPr>
-                <w:sz w:val="14"/>
-                <w:szCs w:val="14"/>
-              </w:rPr>
-              <w:t>.</w:t>
-            </w:r>
-            <w:r>
-              <w:rPr>
-                <w:sz w:val="14"/>
-                <w:szCs w:val="14"/>
-              </w:rPr>
-              <w:t>11</w:t>
-            </w:r>
-            <w:r>
-              <w:rPr>
-                <w:sz w:val="14"/>
-                <w:szCs w:val="14"/>
-              </w:rPr>
-              <w:t>.2013г.</w:t>
+              <w:t xml:space="preserve">  </w:t>
+            </w:r>
+          </w:p>
+          <w:p>
+            <w:pPr>
+              <w:pStyle w:val="style0"/>
+              <w:jc w:val="both"/>
+              <w:rPr>
+                <w:sz w:val="14"/>
+                <w:szCs w:val="14"/>
+              </w:rPr>
+            </w:pPr>
+            <w:r>
+              <w:rPr>
+                <w:sz w:val="14"/>
+                <w:szCs w:val="14"/>
+              </w:rPr>
+              <w:t>2.</w:t>
             </w:r>
             <w:r>
               <w:rPr>
@@ -1711,7 +1563,14 @@
                 <w:sz w:val="14"/>
                 <w:szCs w:val="14"/>
               </w:rPr>
-              <w:t xml:space="preserve">  </w:t>
+              <w:t xml:space="preserve"> </w:t>
+            </w:r>
+            <w:r>
+              <w:rPr>
+                <w:sz w:val="14"/>
+                <w:szCs w:val="14"/>
+              </w:rPr>
+              <w:t xml:space="preserve">Заявление на страхование от {{dog_date}}г. </w:t>
             </w:r>
           </w:p>
           <w:p>
@@ -1719,23 +1578,24 @@
               <w:pStyle w:val="style0"/>
               <w:jc w:val="both"/>
               <w:rPr>
-                <w:sz w:val="14"/>
-                <w:szCs w:val="14"/>
-              </w:rPr>
-            </w:pPr>
-            <w:r>
-              <w:rPr>
-                <w:sz w:val="14"/>
-                <w:szCs w:val="14"/>
-              </w:rPr>
-              <w:t>2.</w:t>
-            </w:r>
-            <w:r>
-              <w:rPr>
                 <w:color w:val="000000"/>
                 <w:sz w:val="14"/>
                 <w:szCs w:val="14"/>
               </w:rPr>
+            </w:pPr>
+            <w:r>
+              <w:rPr>
+                <w:sz w:val="14"/>
+                <w:szCs w:val="14"/>
+              </w:rPr>
+              <w:t>3.</w:t>
+            </w:r>
+            <w:r>
+              <w:rPr>
+                <w:color w:val="000000"/>
+                <w:sz w:val="14"/>
+                <w:szCs w:val="14"/>
+              </w:rPr>
               <w:t xml:space="preserve"> </w:t>
             </w:r>
             <w:r>
@@ -1743,85 +1603,15 @@
                 <w:sz w:val="14"/>
                 <w:szCs w:val="14"/>
               </w:rPr>
-              <w:t xml:space="preserve">Заявление на страхование от </w:t>
-            </w:r>
-            <w:r>
-              <w:rPr>
-                <w:sz w:val="14"/>
-                <w:szCs w:val="14"/>
-              </w:rPr>
-              <w:t>{{dog_date}}</w:t>
-            </w:r>
-            <w:r>
-              <w:rPr>
-                <w:sz w:val="14"/>
-                <w:szCs w:val="14"/>
-              </w:rPr>
-              <w:t xml:space="preserve">г. </w:t>
-            </w:r>
-          </w:p>
-          <w:p>
-            <w:pPr>
-              <w:pStyle w:val="style0"/>
-              <w:jc w:val="both"/>
+              <w:t>Полис страхования  Серия {{t1}}</w:t>
+            </w:r>
+            <w:r>
               <w:rPr>
                 <w:color w:val="000000"/>
                 <w:sz w:val="14"/>
                 <w:szCs w:val="14"/>
               </w:rPr>
-            </w:pPr>
-            <w:r>
-              <w:rPr>
-                <w:sz w:val="14"/>
-                <w:szCs w:val="14"/>
-              </w:rPr>
-              <w:t>3.</w:t>
-            </w:r>
-            <w:r>
-              <w:rPr>
-                <w:color w:val="000000"/>
-                <w:sz w:val="14"/>
-                <w:szCs w:val="14"/>
-              </w:rPr>
-              <w:t xml:space="preserve"> </w:t>
-            </w:r>
-            <w:r>
-              <w:rPr>
-                <w:sz w:val="14"/>
-                <w:szCs w:val="14"/>
-              </w:rPr>
-              <w:t xml:space="preserve">Полис страхования  Серия </w:t>
-            </w:r>
-            <w:r>
-              <w:rPr>
-                <w:sz w:val="14"/>
-                <w:szCs w:val="14"/>
-              </w:rPr>
-              <w:t>{{t1}}</w:t>
-            </w:r>
-            <w:r>
-              <w:rPr>
-                <w:color w:val="000000"/>
-                <w:sz w:val="14"/>
-                <w:szCs w:val="14"/>
-              </w:rPr>
-              <w:t xml:space="preserve"> от </w:t>
-            </w:r>
-            <w:r>
-              <w:rPr>
-                <w:color w:val="000000"/>
-                <w:sz w:val="14"/>
-                <w:szCs w:val="14"/>
-              </w:rPr>
-              <w:t>{{current_date}}</w:t>
-            </w:r>
-            <w:r>
-              <w:rPr>
-                <w:color w:val="000000"/>
-                <w:sz w:val="14"/>
-                <w:szCs w:val="14"/>
-              </w:rPr>
-              <w:t>г.</w:t>
+              <w:t xml:space="preserve"> от {{current_date}}г.</w:t>
             </w:r>
           </w:p>
           <w:p>
@@ -1851,25 +1641,47 @@
           </w:p>
         </w:tc>
       </w:tr>
+    </w:tbl>
+    <w:tbl>
+      <w:tblPr>
+        <w:jc w:val="left"/>
+        <w:tblInd w:type="dxa" w:w="-62"/>
+        <w:tblBorders>
+          <w:top w:val="nil"/>
+          <w:left w:color="000000" w:space="0" w:sz="2" w:val="single"/>
+          <w:bottom w:color="000000" w:space="0" w:sz="2" w:val="single"/>
+          <w:insideH w:color="000000" w:space="0" w:sz="2" w:val="single"/>
+          <w:right w:val="nil"/>
+          <w:insideV w:val="nil"/>
+        </w:tblBorders>
+        <w:tblCellMar>
+          <w:top w:type="dxa" w:w="55"/>
+          <w:left w:type="dxa" w:w="54"/>
+          <w:bottom w:type="dxa" w:w="55"/>
+          <w:right w:type="dxa" w:w="55"/>
+        </w:tblCellMar>
+      </w:tblPr>
+      <w:tblGrid>
+        <w:gridCol w:w="5353"/>
+        <w:gridCol w:w="5316"/>
+      </w:tblGrid>
       <w:tr>
         <w:trPr>
-          <w:trHeight w:hRule="atLeast" w:val="336"/>
           <w:cantSplit w:val="false"/>
         </w:trPr>
         <w:tc>
           <w:tcPr>
-            <w:tcW w:type="dxa" w:w="5332"/>
+            <w:tcW w:type="dxa" w:w="5353"/>
             <w:tcBorders>
-              <w:top w:color="000001" w:space="0" w:sz="4" w:val="single"/>
-              <w:left w:color="000001" w:space="0" w:sz="4" w:val="single"/>
-              <w:bottom w:color="000001" w:space="0" w:sz="4" w:val="single"/>
+              <w:top w:val="nil"/>
+              <w:left w:color="000000" w:space="0" w:sz="2" w:val="single"/>
+              <w:bottom w:color="000000" w:space="0" w:sz="2" w:val="single"/>
               <w:right w:val="nil"/>
             </w:tcBorders>
-            <w:shd w:fill="FFFFFF" w:val="clear"/>
+            <w:shd w:fill="auto" w:val="clear"/>
             <w:tcMar>
-              <w:left w:type="dxa" w:w="98"/>
+              <w:left w:type="dxa" w:w="54"/>
             </w:tcMar>
-            <w:vAlign w:val="center"/>
           </w:tcPr>
           <w:p>
             <w:pPr>
@@ -2333,18 +2145,17 @@
         </w:tc>
         <w:tc>
           <w:tcPr>
-            <w:tcW w:type="dxa" w:w="5332"/>
+            <w:tcW w:type="dxa" w:w="5316"/>
             <w:tcBorders>
-              <w:top w:color="000001" w:space="0" w:sz="4" w:val="single"/>
-              <w:left w:color="000001" w:space="0" w:sz="4" w:val="single"/>
-              <w:bottom w:color="000001" w:space="0" w:sz="4" w:val="single"/>
-              <w:right w:color="000001" w:space="0" w:sz="4" w:val="single"/>
+              <w:top w:val="nil"/>
+              <w:left w:color="000000" w:space="0" w:sz="2" w:val="single"/>
+              <w:bottom w:color="000000" w:space="0" w:sz="2" w:val="single"/>
+              <w:right w:color="000000" w:space="0" w:sz="2" w:val="single"/>
             </w:tcBorders>
-            <w:shd w:fill="FFFFFF" w:val="clear"/>
+            <w:shd w:fill="auto" w:val="clear"/>
             <w:tcMar>
-              <w:left w:type="dxa" w:w="98"/>
+              <w:left w:type="dxa" w:w="54"/>
             </w:tcMar>
-            <w:vAlign w:val="center"/>
           </w:tcPr>
           <w:p>
             <w:pPr>
@@ -2759,6 +2570,7 @@
               <w:tabs>
                 <w:tab w:leader="none" w:pos="90" w:val="left"/>
               </w:tabs>
+              <w:jc w:val="center"/>
               <w:rPr>
                 <w:b/>
                 <w:sz w:val="14"/>
@@ -2779,6 +2591,7 @@
     <w:p>
       <w:pPr>
         <w:pStyle w:val="style0"/>
+        <w:jc w:val="center"/>
         <w:rPr/>
       </w:pPr>
       <w:r>
@@ -2792,7 +2605,7 @@
       <w:pgNumType w:fmt="decimal"/>
       <w:formProt w:val="false"/>
       <w:textDirection w:val="lrTb"/>
-      <w:docGrid w:charSpace="16384" w:linePitch="360" w:type="default"/>
+      <w:docGrid w:charSpace="32768" w:linePitch="360" w:type="default"/>
     </w:sectPr>
   </w:body>
 </w:document>
@@ -3276,7 +3089,7 @@
     <w:pPr>
       <w:widowControl w:val="false"/>
       <w:suppressAutoHyphens w:val="true"/>
-      <w:spacing w:after="0" w:before="240" w:line="316" w:lineRule="auto"/>
+      <w:spacing w:after="0" w:before="240" w:line="312" w:lineRule="auto"/>
       <w:ind w:firstLine="700" w:left="0" w:right="0"/>
       <w:contextualSpacing w:val="false"/>
     </w:pPr>
@@ -3313,5 +3126,19 @@
       <w:b/>
     </w:rPr>
   </w:style>
+  <w:style w:styleId="style34" w:type="paragraph">
+    <w:name w:val="Table Contents"/>
+    <w:basedOn w:val="style0"/>
+    <w:next w:val="style34"/>
+    <w:pPr/>
+    <w:rPr/>
+  </w:style>
+  <w:style w:styleId="style35" w:type="paragraph">
+    <w:name w:val="Table Heading"/>
+    <w:basedOn w:val="style34"/>
+    <w:next w:val="style35"/>
+    <w:pPr/>
+    <w:rPr/>
+  </w:style>
 </w:styles>
 </file>
</xml_diff>

<commit_message>
Requisites now have a smaller font
</commit_message>
<xml_diff>
--- a/app/lib/polisFR.docx
+++ b/app/lib/polisFR.docx
@@ -1718,7 +1718,25 @@
                 <w:sz w:val="14"/>
                 <w:szCs w:val="14"/>
               </w:rPr>
-              <w:t xml:space="preserve">Общество с ограниченной ответственностью «Страховая компания «ЭСТЕР»  </w:t>
+              <w:t>Общество с ограниченной ответственностью</w:t>
+            </w:r>
+          </w:p>
+          <w:p>
+            <w:pPr>
+              <w:pStyle w:val="style0"/>
+              <w:rPr>
+                <w:b/>
+                <w:sz w:val="14"/>
+                <w:szCs w:val="14"/>
+              </w:rPr>
+            </w:pPr>
+            <w:r>
+              <w:rPr>
+                <w:b/>
+                <w:sz w:val="14"/>
+                <w:szCs w:val="14"/>
+              </w:rPr>
+              <w:t xml:space="preserve">«Страховая компания «ЭСТЕР»  </w:t>
             </w:r>
           </w:p>
           <w:p>
@@ -2199,16 +2217,16 @@
               <w:rPr>
                 <w:rFonts w:ascii="Times New Roman" w:cs="Times New Roman" w:hAnsi="Times New Roman"/>
                 <w:color w:val="000000"/>
-                <w:sz w:val="16"/>
-                <w:szCs w:val="16"/>
+                <w:sz w:val="14"/>
+                <w:szCs w:val="14"/>
               </w:rPr>
             </w:pPr>
             <w:r>
               <w:rPr>
                 <w:rFonts w:ascii="Times New Roman" w:cs="Times New Roman" w:hAnsi="Times New Roman"/>
                 <w:color w:val="000000"/>
-                <w:sz w:val="16"/>
-                <w:szCs w:val="16"/>
+                <w:sz w:val="14"/>
+                <w:szCs w:val="14"/>
               </w:rPr>
               <w:t>{{t3}} {{t4}} {{t5}}</w:t>
             </w:r>
@@ -2220,33 +2238,39 @@
               <w:ind w:hanging="720" w:left="720" w:right="0"/>
               <w:contextualSpacing w:val="false"/>
               <w:jc w:val="both"/>
-              <w:rPr/>
-            </w:pPr>
-            <w:r>
-              <w:rPr/>
-            </w:r>
-          </w:p>
-          <w:p>
-            <w:pPr>
-              <w:pStyle w:val="style0"/>
-              <w:rPr>
-                <w:sz w:val="16"/>
-                <w:szCs w:val="16"/>
-              </w:rPr>
-            </w:pPr>
-            <w:r>
-              <w:rPr>
-                <w:b/>
-                <w:bCs/>
-                <w:sz w:val="16"/>
-                <w:szCs w:val="16"/>
+              <w:rPr>
+                <w:sz w:val="14"/>
+                <w:szCs w:val="14"/>
+              </w:rPr>
+            </w:pPr>
+            <w:r>
+              <w:rPr>
+                <w:sz w:val="14"/>
+                <w:szCs w:val="14"/>
+              </w:rPr>
+            </w:r>
+          </w:p>
+          <w:p>
+            <w:pPr>
+              <w:pStyle w:val="style0"/>
+              <w:rPr>
+                <w:sz w:val="14"/>
+                <w:szCs w:val="14"/>
+              </w:rPr>
+            </w:pPr>
+            <w:r>
+              <w:rPr>
+                <w:b/>
+                <w:bCs/>
+                <w:sz w:val="14"/>
+                <w:szCs w:val="14"/>
               </w:rPr>
               <w:t>Паспорт:</w:t>
             </w:r>
             <w:r>
               <w:rPr>
-                <w:sz w:val="16"/>
-                <w:szCs w:val="16"/>
+                <w:sz w:val="14"/>
+                <w:szCs w:val="14"/>
               </w:rPr>
               <w:t xml:space="preserve"> </w:t>
             </w:r>
@@ -2255,14 +2279,14 @@
             <w:pPr>
               <w:pStyle w:val="style0"/>
               <w:rPr>
-                <w:sz w:val="16"/>
-                <w:szCs w:val="16"/>
-              </w:rPr>
-            </w:pPr>
-            <w:r>
-              <w:rPr>
-                <w:sz w:val="16"/>
-                <w:szCs w:val="16"/>
+                <w:sz w:val="14"/>
+                <w:szCs w:val="14"/>
+              </w:rPr>
+            </w:pPr>
+            <w:r>
+              <w:rPr>
+                <w:sz w:val="14"/>
+                <w:szCs w:val="14"/>
               </w:rPr>
               <w:t>с</w:t>
             </w:r>
@@ -2270,8 +2294,8 @@
             <w:bookmarkEnd w:id="0"/>
             <w:r>
               <w:rPr>
-                <w:sz w:val="16"/>
-                <w:szCs w:val="16"/>
+                <w:sz w:val="14"/>
+                <w:szCs w:val="14"/>
               </w:rPr>
               <w:t xml:space="preserve">ерия {{t017}} номер {{t018}} </w:t>
             </w:r>
@@ -2280,23 +2304,23 @@
             <w:pPr>
               <w:pStyle w:val="style0"/>
               <w:rPr>
-                <w:sz w:val="16"/>
-                <w:szCs w:val="16"/>
-              </w:rPr>
-            </w:pPr>
-            <w:r>
-              <w:rPr>
-                <w:b/>
-                <w:bCs/>
-                <w:sz w:val="16"/>
-                <w:szCs w:val="16"/>
+                <w:sz w:val="14"/>
+                <w:szCs w:val="14"/>
+              </w:rPr>
+            </w:pPr>
+            <w:r>
+              <w:rPr>
+                <w:b/>
+                <w:bCs/>
+                <w:sz w:val="14"/>
+                <w:szCs w:val="14"/>
               </w:rPr>
               <w:t>Выдан:</w:t>
             </w:r>
             <w:r>
               <w:rPr>
-                <w:sz w:val="16"/>
-                <w:szCs w:val="16"/>
+                <w:sz w:val="14"/>
+                <w:szCs w:val="14"/>
               </w:rPr>
               <w:t xml:space="preserve"> </w:t>
             </w:r>
@@ -2305,15 +2329,15 @@
             <w:pPr>
               <w:pStyle w:val="style0"/>
               <w:rPr>
-                <w:sz w:val="16"/>
-                <w:szCs w:val="16"/>
+                <w:sz w:val="14"/>
+                <w:szCs w:val="14"/>
                 <w:lang w:val="en-US"/>
               </w:rPr>
             </w:pPr>
             <w:r>
               <w:rPr>
-                <w:sz w:val="16"/>
-                <w:szCs w:val="16"/>
+                <w:sz w:val="14"/>
+                <w:szCs w:val="14"/>
                 <w:lang w:val="en-US"/>
               </w:rPr>
               <w:t xml:space="preserve">{{t019}} </w:t>
@@ -2324,24 +2348,24 @@
               <w:pStyle w:val="style0"/>
               <w:rPr>
                 <w:b/>
-                <w:sz w:val="16"/>
-                <w:szCs w:val="16"/>
+                <w:sz w:val="14"/>
+                <w:szCs w:val="14"/>
                 <w:lang w:val="en-US"/>
               </w:rPr>
             </w:pPr>
             <w:r>
               <w:rPr>
                 <w:b/>
-                <w:sz w:val="16"/>
-                <w:szCs w:val="16"/>
+                <w:sz w:val="14"/>
+                <w:szCs w:val="14"/>
               </w:rPr>
               <w:t>Прописан</w:t>
             </w:r>
             <w:r>
               <w:rPr>
                 <w:b/>
-                <w:sz w:val="16"/>
-                <w:szCs w:val="16"/>
+                <w:sz w:val="14"/>
+                <w:szCs w:val="14"/>
                 <w:lang w:val="en-US"/>
               </w:rPr>
               <w:t>:</w:t>
@@ -2351,15 +2375,15 @@
             <w:pPr>
               <w:pStyle w:val="style0"/>
               <w:rPr>
-                <w:sz w:val="16"/>
-                <w:szCs w:val="16"/>
+                <w:sz w:val="14"/>
+                <w:szCs w:val="14"/>
                 <w:lang w:val="en-US"/>
               </w:rPr>
             </w:pPr>
             <w:r>
               <w:rPr>
-                <w:sz w:val="16"/>
-                <w:szCs w:val="16"/>
+                <w:sz w:val="14"/>
+                <w:szCs w:val="14"/>
                 <w:lang w:val="en-US"/>
               </w:rPr>
               <w:t>{{t6}}</w:t>
@@ -2369,22 +2393,22 @@
             <w:pPr>
               <w:pStyle w:val="style0"/>
               <w:rPr>
-                <w:sz w:val="16"/>
-                <w:szCs w:val="16"/>
-              </w:rPr>
-            </w:pPr>
-            <w:r>
-              <w:rPr>
-                <w:b/>
-                <w:sz w:val="16"/>
-                <w:szCs w:val="16"/>
+                <w:sz w:val="14"/>
+                <w:szCs w:val="14"/>
+              </w:rPr>
+            </w:pPr>
+            <w:r>
+              <w:rPr>
+                <w:b/>
+                <w:sz w:val="14"/>
+                <w:szCs w:val="14"/>
               </w:rPr>
               <w:t>Дата рождения</w:t>
             </w:r>
             <w:r>
               <w:rPr>
-                <w:sz w:val="16"/>
-                <w:szCs w:val="16"/>
+                <w:sz w:val="14"/>
+                <w:szCs w:val="14"/>
               </w:rPr>
               <w:t>:</w:t>
             </w:r>
@@ -2398,14 +2422,14 @@
                 <w:tab w:leader="none" w:pos="3163" w:val="left"/>
               </w:tabs>
               <w:rPr>
-                <w:sz w:val="16"/>
-                <w:szCs w:val="16"/>
-              </w:rPr>
-            </w:pPr>
-            <w:r>
-              <w:rPr>
-                <w:sz w:val="16"/>
-                <w:szCs w:val="16"/>
+                <w:sz w:val="14"/>
+                <w:szCs w:val="14"/>
+              </w:rPr>
+            </w:pPr>
+            <w:r>
+              <w:rPr>
+                <w:sz w:val="14"/>
+                <w:szCs w:val="14"/>
               </w:rPr>
               <w:t>{{t020}}</w:t>
             </w:r>
@@ -2415,24 +2439,24 @@
               <w:pStyle w:val="style0"/>
               <w:rPr>
                 <w:b/>
-                <w:sz w:val="16"/>
-                <w:szCs w:val="16"/>
-              </w:rPr>
-            </w:pPr>
-            <w:r>
-              <w:rPr>
-                <w:b/>
-                <w:bCs/>
-                <w:sz w:val="16"/>
-                <w:szCs w:val="16"/>
+                <w:sz w:val="14"/>
+                <w:szCs w:val="14"/>
+              </w:rPr>
+            </w:pPr>
+            <w:r>
+              <w:rPr>
+                <w:b/>
+                <w:bCs/>
+                <w:sz w:val="14"/>
+                <w:szCs w:val="14"/>
               </w:rPr>
               <w:t>Телефон:</w:t>
             </w:r>
             <w:r>
               <w:rPr>
                 <w:b/>
-                <w:sz w:val="16"/>
-                <w:szCs w:val="16"/>
+                <w:sz w:val="14"/>
+                <w:szCs w:val="14"/>
               </w:rPr>
               <w:t xml:space="preserve"> </w:t>
             </w:r>
@@ -2443,8 +2467,8 @@
               <w:rPr>
                 <w:bCs/>
                 <w:iCs/>
-                <w:sz w:val="16"/>
-                <w:szCs w:val="16"/>
+                <w:sz w:val="14"/>
+                <w:szCs w:val="14"/>
                 <w:lang w:val="en-US"/>
               </w:rPr>
             </w:pPr>
@@ -2452,8 +2476,8 @@
               <w:rPr>
                 <w:bCs/>
                 <w:iCs/>
-                <w:sz w:val="16"/>
-                <w:szCs w:val="16"/>
+                <w:sz w:val="14"/>
+                <w:szCs w:val="14"/>
                 <w:lang w:val="en-US"/>
               </w:rPr>
               <w:t>{{t021}}</w:t>

</xml_diff>